<commit_message>
updated cookie banner css, added disable cookies
</commit_message>
<xml_diff>
--- a/static/downloads/cookie_policy.docx
+++ b/static/downloads/cookie_policy.docx
@@ -730,34 +730,34 @@
           <w:outline/>
           <w:color w:val="434343"/>
         </w:rPr>
-        <w:t xml:space="preserve">[Other]</w:t>
-      </w:r>
-    </w:p>
-    <w:p>
-      <w:pPr/>
-      <w:r>
-        <w:rPr>
-          <w:rFonts w:ascii="Arial" w:hAnsi="Arial" w:cs="Arial"/>
-          <w:sz w:val="24"/>
-          <w:sz-cs w:val="24"/>
-          <w:b/>
-          <w:outline/>
-          <w:color w:val="434343"/>
-        </w:rPr>
-        <w:t xml:space="preserve"/>
-      </w:r>
-    </w:p>
-    <w:p>
-      <w:pPr/>
-      <w:r>
-        <w:rPr>
-          <w:rFonts w:ascii="Arial" w:hAnsi="Arial" w:cs="Arial"/>
-          <w:sz w:val="24"/>
-          <w:sz-cs w:val="24"/>
-          <w:outline/>
-          <w:color w:val="434343"/>
-        </w:rPr>
-        <w:t xml:space="preserve">[Other]</w:t>
+        <w:t xml:space="preserve">Or click the “Disable Cookies” button to disable cookies for this site.</w:t>
+      </w:r>
+    </w:p>
+    <w:p>
+      <w:pPr/>
+      <w:r>
+        <w:rPr>
+          <w:rFonts w:ascii="Arial" w:hAnsi="Arial" w:cs="Arial"/>
+          <w:sz w:val="24"/>
+          <w:sz-cs w:val="24"/>
+          <w:b/>
+          <w:outline/>
+          <w:color w:val="434343"/>
+        </w:rPr>
+        <w:t xml:space="preserve"/>
+      </w:r>
+    </w:p>
+    <w:p>
+      <w:pPr/>
+      <w:r>
+        <w:rPr>
+          <w:rFonts w:ascii="Arial" w:hAnsi="Arial" w:cs="Arial"/>
+          <w:sz w:val="24"/>
+          <w:sz-cs w:val="24"/>
+          <w:outline/>
+          <w:color w:val="434343"/>
+        </w:rPr>
+        <w:t xml:space="preserve"/>
       </w:r>
     </w:p>
     <w:p>

</xml_diff>